<commit_message>
Update khaira nadia_modul QA(48-54) perbaikan.docx
</commit_message>
<xml_diff>
--- a/khaira nadia_modul QA(48-54) perbaikan.docx
+++ b/khaira nadia_modul QA(48-54) perbaikan.docx
@@ -210,7 +210,21 @@
           <w:rFonts w:ascii="Times New Roman" w:hAnsi="Times New Roman" w:cs="Times New Roman"/>
           <w:sz w:val="24"/>
         </w:rPr>
-        <w:t xml:space="preserve"> Setelah menguji pembuatan, </w:t>
+        <w:t xml:space="preserve"> Setelah menguji pembuatan</w:t>
+      </w:r>
+      <w:r>
+        <w:rPr>
+          <w:rFonts w:ascii="Times New Roman" w:hAnsi="Times New Roman" w:cs="Times New Roman"/>
+          <w:sz w:val="24"/>
+        </w:rPr>
+        <w:t xml:space="preserve"> aplikasi</w:t>
+      </w:r>
+      <w:r>
+        <w:rPr>
+          <w:rFonts w:ascii="Times New Roman" w:hAnsi="Times New Roman" w:cs="Times New Roman"/>
+          <w:sz w:val="24"/>
+        </w:rPr>
+        <w:t xml:space="preserve">, </w:t>
       </w:r>
       <w:proofErr w:type="gramStart"/>
       <w:r>
@@ -621,7 +635,15 @@
           <w:rFonts w:ascii="Times New Roman" w:hAnsi="Times New Roman" w:cs="Times New Roman"/>
           <w:sz w:val="24"/>
         </w:rPr>
-        <w:t>sesuai dengan jenisnya,</w:t>
+        <w:t xml:space="preserve">sesuai dengan </w:t>
+      </w:r>
+      <w:r>
+        <w:rPr>
+          <w:rFonts w:ascii="Times New Roman" w:hAnsi="Times New Roman" w:cs="Times New Roman"/>
+          <w:sz w:val="24"/>
+        </w:rPr>
+        <w:lastRenderedPageBreak/>
+        <w:t>jenisnya,</w:t>
       </w:r>
       <w:r>
         <w:rPr>
@@ -649,15 +671,7 @@
           <w:rFonts w:ascii="Times New Roman" w:hAnsi="Times New Roman" w:cs="Times New Roman"/>
           <w:sz w:val="24"/>
         </w:rPr>
-        <w:t xml:space="preserve">an “Bing </w:t>
-      </w:r>
-      <w:r>
-        <w:rPr>
-          <w:rFonts w:ascii="Times New Roman" w:hAnsi="Times New Roman" w:cs="Times New Roman"/>
-          <w:sz w:val="24"/>
-        </w:rPr>
-        <w:lastRenderedPageBreak/>
-        <w:t xml:space="preserve">Bang Model”. Pada Gambar dibawah </w:t>
+        <w:t xml:space="preserve">an “Bing Bang Model”. Pada Gambar dibawah </w:t>
       </w:r>
       <w:proofErr w:type="gramStart"/>
       <w:r>
@@ -934,15 +948,7 @@
           <w:rFonts w:ascii="Times New Roman" w:hAnsi="Times New Roman" w:cs="Times New Roman"/>
           <w:sz w:val="24"/>
         </w:rPr>
-        <w:t>Metode yang digunakan untuk mengatasi masalah ini berusaha untuk melibatkan kelompok sasaran (individu, rumah tangga, masyarakat, lembaga atau bahkan organisasi) dalam program pembangunan yang memungkinkan perubahan perilaku atau membuat permintaan untuk layanan.</w:t>
-      </w:r>
-      <w:proofErr w:type="gramEnd"/>
-      <w:r>
-        <w:rPr>
-          <w:rFonts w:ascii="Times New Roman" w:hAnsi="Times New Roman" w:cs="Times New Roman"/>
-          <w:sz w:val="24"/>
-        </w:rPr>
-        <w:t xml:space="preserve"> Metode-metode atau pendekatan umumnya disebut sebagai kegiatan ‘lunak’ </w:t>
+        <w:t xml:space="preserve">Metode yang digunakan untuk mengatasi masalah ini berusaha untuk melibatkan kelompok sasaran (individu, rumah tangga, masyarakat, lembaga atau bahkan organisasi) dalam program pembangunan yang memungkinkan perubahan perilaku atau membuat permintaan </w:t>
       </w:r>
       <w:r>
         <w:rPr>
@@ -950,7 +956,15 @@
           <w:sz w:val="24"/>
         </w:rPr>
         <w:lastRenderedPageBreak/>
-        <w:t xml:space="preserve">untuk membedakan mereka dari penyediaan perangkat keras.Artikel ini menjelaskan berbagai kebersihan dan pendekatan ‘perangkat lunak’ sanitasi yang telah dikerahkan selama 40 tahun terakhir oleh LSM, lembaga pembangunan, nasional dan pemerintah daerah di semua jenis pengaturan – perkotaan, informal perkotaan dan pedesaan. Ada banyak pendekatan perangkat lunak yang berbeda dan sering ada kebingungan untuk Misalnya, </w:t>
+        <w:t>untuk layanan.</w:t>
+      </w:r>
+      <w:proofErr w:type="gramEnd"/>
+      <w:r>
+        <w:rPr>
+          <w:rFonts w:ascii="Times New Roman" w:hAnsi="Times New Roman" w:cs="Times New Roman"/>
+          <w:sz w:val="24"/>
+        </w:rPr>
+        <w:t xml:space="preserve"> Metode-metode atau pendekatan umumnya disebut sebagai kegiatan ‘lunak’ untuk membedakan mereka dari penyediaan perangkat keras.Artikel ini menjelaskan berbagai kebersihan dan pendekatan ‘perangkat lunak’ sanitasi yang telah dikerahkan selama 40 tahun terakhir oleh LSM, lembaga pembangunan, nasional dan pemerintah daerah di semua jenis pengaturan – perkotaan, informal perkotaan dan pedesaan. Ada banyak pendekatan perangkat lunak yang berbeda dan sering ada kebingungan untuk Misalnya, </w:t>
       </w:r>
       <w:proofErr w:type="gramStart"/>
       <w:r>
@@ -3195,312 +3209,6 @@
     <w:p>
       <w:pPr>
         <w:pStyle w:val="ListParagraph"/>
-        <w:numPr>
-          <w:ilvl w:val="0"/>
-          <w:numId w:val="1"/>
-        </w:numPr>
-        <w:spacing w:line="360" w:lineRule="auto"/>
-        <w:jc w:val="both"/>
-        <w:rPr>
-          <w:rFonts w:ascii="Times New Roman" w:hAnsi="Times New Roman" w:cs="Times New Roman"/>
-          <w:sz w:val="24"/>
-        </w:rPr>
-      </w:pPr>
-      <w:r>
-        <w:rPr>
-          <w:rFonts w:ascii="Times New Roman" w:hAnsi="Times New Roman" w:cs="Times New Roman"/>
-          <w:sz w:val="28"/>
-        </w:rPr>
-        <w:t xml:space="preserve">Bagaimana cara menulis resume </w:t>
-      </w:r>
-      <w:proofErr w:type="gramStart"/>
-      <w:r>
-        <w:rPr>
-          <w:rFonts w:ascii="Times New Roman" w:hAnsi="Times New Roman" w:cs="Times New Roman"/>
-          <w:sz w:val="28"/>
-        </w:rPr>
-        <w:t>QA ?</w:t>
-      </w:r>
-      <w:proofErr w:type="gramEnd"/>
-    </w:p>
-    <w:p>
-      <w:pPr>
-        <w:pStyle w:val="ListParagraph"/>
-        <w:spacing w:line="360" w:lineRule="auto"/>
-        <w:jc w:val="both"/>
-        <w:rPr>
-          <w:rFonts w:ascii="Times New Roman" w:hAnsi="Times New Roman" w:cs="Times New Roman"/>
-          <w:sz w:val="24"/>
-        </w:rPr>
-      </w:pPr>
-      <w:r>
-        <w:rPr>
-          <w:rFonts w:ascii="Times New Roman" w:hAnsi="Times New Roman" w:cs="Times New Roman"/>
-          <w:sz w:val="24"/>
-        </w:rPr>
-        <w:t xml:space="preserve">Contoh </w:t>
-      </w:r>
-      <w:proofErr w:type="gramStart"/>
-      <w:r>
-        <w:rPr>
-          <w:rFonts w:ascii="Times New Roman" w:hAnsi="Times New Roman" w:cs="Times New Roman"/>
-          <w:sz w:val="24"/>
-        </w:rPr>
-        <w:t>cara</w:t>
-      </w:r>
-      <w:proofErr w:type="gramEnd"/>
-      <w:r>
-        <w:rPr>
-          <w:rFonts w:ascii="Times New Roman" w:hAnsi="Times New Roman" w:cs="Times New Roman"/>
-          <w:sz w:val="24"/>
-        </w:rPr>
-        <w:t xml:space="preserve"> menulis resume QA yang dapat saya ambil dari website </w:t>
-      </w:r>
-      <w:hyperlink r:id="rId7" w:history="1">
-        <w:r>
-          <w:rPr>
-            <w:rStyle w:val="Hyperlink"/>
-            <w:rFonts w:ascii="Times New Roman" w:hAnsi="Times New Roman" w:cs="Times New Roman"/>
-            <w:sz w:val="24"/>
-          </w:rPr>
-          <w:t>https://www.cvstudio.io/</w:t>
-        </w:r>
-      </w:hyperlink>
-    </w:p>
-    <w:p>
-      <w:pPr>
-        <w:pStyle w:val="ListParagraph"/>
-        <w:spacing w:line="360" w:lineRule="auto"/>
-        <w:jc w:val="both"/>
-        <w:rPr>
-          <w:rFonts w:ascii="Times New Roman" w:hAnsi="Times New Roman" w:cs="Times New Roman"/>
-          <w:sz w:val="24"/>
-        </w:rPr>
-      </w:pPr>
-      <w:r>
-        <w:rPr>
-          <w:rFonts w:ascii="Times New Roman" w:hAnsi="Times New Roman" w:cs="Times New Roman"/>
-          <w:sz w:val="24"/>
-        </w:rPr>
-        <w:t xml:space="preserve">Langkah-langkah untuk membuat resume yang terlihat </w:t>
-      </w:r>
-      <w:proofErr w:type="gramStart"/>
-      <w:r>
-        <w:rPr>
-          <w:rFonts w:ascii="Times New Roman" w:hAnsi="Times New Roman" w:cs="Times New Roman"/>
-          <w:sz w:val="24"/>
-        </w:rPr>
-        <w:t>profesional</w:t>
-      </w:r>
-      <w:r>
-        <w:rPr>
-          <w:rFonts w:ascii="Times New Roman" w:hAnsi="Times New Roman" w:cs="Times New Roman"/>
-          <w:sz w:val="24"/>
-        </w:rPr>
-        <w:t xml:space="preserve"> :</w:t>
-      </w:r>
-      <w:proofErr w:type="gramEnd"/>
-    </w:p>
-    <w:p>
-      <w:pPr>
-        <w:pStyle w:val="ListParagraph"/>
-        <w:numPr>
-          <w:ilvl w:val="0"/>
-          <w:numId w:val="6"/>
-        </w:numPr>
-        <w:spacing w:line="360" w:lineRule="auto"/>
-        <w:jc w:val="both"/>
-        <w:rPr>
-          <w:rFonts w:ascii="Times New Roman" w:hAnsi="Times New Roman" w:cs="Times New Roman"/>
-          <w:sz w:val="24"/>
-        </w:rPr>
-      </w:pPr>
-      <w:r>
-        <w:rPr>
-          <w:rFonts w:ascii="Times New Roman" w:hAnsi="Times New Roman" w:cs="Times New Roman"/>
-          <w:sz w:val="24"/>
-        </w:rPr>
-        <w:t>Anda diberi kebebasan untuk memilih template</w:t>
-      </w:r>
-    </w:p>
-    <w:p>
-      <w:pPr>
-        <w:pStyle w:val="ListParagraph"/>
-        <w:numPr>
-          <w:ilvl w:val="0"/>
-          <w:numId w:val="7"/>
-        </w:numPr>
-        <w:spacing w:line="360" w:lineRule="auto"/>
-        <w:jc w:val="both"/>
-        <w:rPr>
-          <w:rFonts w:ascii="Times New Roman" w:hAnsi="Times New Roman" w:cs="Times New Roman"/>
-          <w:sz w:val="24"/>
-        </w:rPr>
-      </w:pPr>
-      <w:r>
-        <w:rPr>
-          <w:rFonts w:ascii="Times New Roman" w:hAnsi="Times New Roman" w:cs="Times New Roman"/>
-          <w:sz w:val="24"/>
-        </w:rPr>
-        <w:t xml:space="preserve">Pilih dari ribuan template yang dirancang secara profesional! Tidak peduli siapa Anda, Pembuat Resume kami </w:t>
-      </w:r>
-      <w:proofErr w:type="gramStart"/>
-      <w:r>
-        <w:rPr>
-          <w:rFonts w:ascii="Times New Roman" w:hAnsi="Times New Roman" w:cs="Times New Roman"/>
-          <w:sz w:val="24"/>
-        </w:rPr>
-        <w:t>akan</w:t>
-      </w:r>
-      <w:proofErr w:type="gramEnd"/>
-      <w:r>
-        <w:rPr>
-          <w:rFonts w:ascii="Times New Roman" w:hAnsi="Times New Roman" w:cs="Times New Roman"/>
-          <w:sz w:val="24"/>
-        </w:rPr>
-        <w:t xml:space="preserve"> secara otomatis memformatnya ke dalam templat resume favorit Anda.</w:t>
-      </w:r>
-    </w:p>
-    <w:p>
-      <w:pPr>
-        <w:pStyle w:val="ListParagraph"/>
-        <w:numPr>
-          <w:ilvl w:val="0"/>
-          <w:numId w:val="6"/>
-        </w:numPr>
-        <w:spacing w:line="360" w:lineRule="auto"/>
-        <w:jc w:val="both"/>
-        <w:rPr>
-          <w:rFonts w:ascii="Times New Roman" w:hAnsi="Times New Roman" w:cs="Times New Roman"/>
-          <w:sz w:val="24"/>
-        </w:rPr>
-      </w:pPr>
-      <w:r>
-        <w:rPr>
-          <w:rFonts w:ascii="Times New Roman" w:hAnsi="Times New Roman" w:cs="Times New Roman"/>
-          <w:sz w:val="24"/>
-        </w:rPr>
-        <w:t>Isi detail Anda menggunakan formulir sederhana kami.</w:t>
-      </w:r>
-    </w:p>
-    <w:p>
-      <w:pPr>
-        <w:pStyle w:val="ListParagraph"/>
-        <w:numPr>
-          <w:ilvl w:val="0"/>
-          <w:numId w:val="7"/>
-        </w:numPr>
-        <w:spacing w:line="360" w:lineRule="auto"/>
-        <w:jc w:val="both"/>
-        <w:rPr>
-          <w:rFonts w:ascii="Times New Roman" w:hAnsi="Times New Roman" w:cs="Times New Roman"/>
-          <w:sz w:val="24"/>
-        </w:rPr>
-      </w:pPr>
-      <w:r>
-        <w:rPr>
-          <w:rFonts w:ascii="Times New Roman" w:hAnsi="Times New Roman" w:cs="Times New Roman"/>
-          <w:sz w:val="24"/>
-        </w:rPr>
-        <w:t xml:space="preserve">Kami memandu Anda melalui proses penulisan setiap bagian, langkah demi langkah, hingga bagian terkecil. Pembuat resume kami melakukan semua kerja keras. Ingat, pengalaman kerja dan pendidikan Anda unik. Fitur Pembuat Resume online kami </w:t>
-      </w:r>
-      <w:proofErr w:type="gramStart"/>
-      <w:r>
-        <w:rPr>
-          <w:rFonts w:ascii="Times New Roman" w:hAnsi="Times New Roman" w:cs="Times New Roman"/>
-          <w:sz w:val="24"/>
-        </w:rPr>
-        <w:t>akan</w:t>
-      </w:r>
-      <w:proofErr w:type="gramEnd"/>
-      <w:r>
-        <w:rPr>
-          <w:rFonts w:ascii="Times New Roman" w:hAnsi="Times New Roman" w:cs="Times New Roman"/>
-          <w:sz w:val="24"/>
-        </w:rPr>
-        <w:t xml:space="preserve"> membantu Anda membuat resume yang mencerminkan kekuatan terbesar Anda.</w:t>
-      </w:r>
-    </w:p>
-    <w:p>
-      <w:pPr>
-        <w:pStyle w:val="ListParagraph"/>
-        <w:numPr>
-          <w:ilvl w:val="0"/>
-          <w:numId w:val="6"/>
-        </w:numPr>
-        <w:spacing w:line="360" w:lineRule="auto"/>
-        <w:jc w:val="both"/>
-        <w:rPr>
-          <w:rFonts w:ascii="Times New Roman" w:hAnsi="Times New Roman" w:cs="Times New Roman"/>
-          <w:sz w:val="24"/>
-        </w:rPr>
-      </w:pPr>
-      <w:r>
-        <w:rPr>
-          <w:rFonts w:ascii="Times New Roman" w:hAnsi="Times New Roman" w:cs="Times New Roman"/>
-          <w:sz w:val="24"/>
-        </w:rPr>
-        <w:t>Simpan dan unduh desain Anda sesuai permintaan dengan satu klik</w:t>
-      </w:r>
-    </w:p>
-    <w:p>
-      <w:pPr>
-        <w:pStyle w:val="ListParagraph"/>
-        <w:numPr>
-          <w:ilvl w:val="0"/>
-          <w:numId w:val="7"/>
-        </w:numPr>
-        <w:spacing w:line="360" w:lineRule="auto"/>
-        <w:jc w:val="both"/>
-        <w:rPr>
-          <w:rFonts w:ascii="Times New Roman" w:hAnsi="Times New Roman" w:cs="Times New Roman"/>
-          <w:sz w:val="24"/>
-        </w:rPr>
-      </w:pPr>
-      <w:r>
-        <w:rPr>
-          <w:rFonts w:ascii="Times New Roman" w:hAnsi="Times New Roman" w:cs="Times New Roman"/>
-          <w:sz w:val="24"/>
-        </w:rPr>
-        <w:lastRenderedPageBreak/>
-        <w:t xml:space="preserve">Buat, simpan, dan unduh resume Anda untuk melamar posisi pekerjaan </w:t>
-      </w:r>
-      <w:proofErr w:type="gramStart"/>
-      <w:r>
-        <w:rPr>
-          <w:rFonts w:ascii="Times New Roman" w:hAnsi="Times New Roman" w:cs="Times New Roman"/>
-          <w:sz w:val="24"/>
-        </w:rPr>
-        <w:t>apa</w:t>
-      </w:r>
-      <w:proofErr w:type="gramEnd"/>
-      <w:r>
-        <w:rPr>
-          <w:rFonts w:ascii="Times New Roman" w:hAnsi="Times New Roman" w:cs="Times New Roman"/>
-          <w:sz w:val="24"/>
-        </w:rPr>
-        <w:t xml:space="preserve"> pun di organisasi mana pun. </w:t>
-      </w:r>
-      <w:proofErr w:type="gramStart"/>
-      <w:r>
-        <w:rPr>
-          <w:rFonts w:ascii="Times New Roman" w:hAnsi="Times New Roman" w:cs="Times New Roman"/>
-          <w:sz w:val="24"/>
-        </w:rPr>
-        <w:t>Generator resume</w:t>
-      </w:r>
-      <w:proofErr w:type="gramEnd"/>
-      <w:r>
-        <w:rPr>
-          <w:rFonts w:ascii="Times New Roman" w:hAnsi="Times New Roman" w:cs="Times New Roman"/>
-          <w:sz w:val="24"/>
-        </w:rPr>
-        <w:t xml:space="preserve"> kami akan memastikan tata letak tetap utuh. Anda dapat mengunduh resume Anda dalam PDF kapan pun Anda mau. Buat dan unduh resume Anda tanpa kompromi.</w:t>
-      </w:r>
-    </w:p>
-    <w:p>
-      <w:pPr>
-        <w:pStyle w:val="ListParagraph"/>
         <w:spacing w:line="360" w:lineRule="auto"/>
         <w:ind w:left="1080"/>
         <w:jc w:val="both"/>
@@ -3511,441 +3219,6 @@
       </w:pPr>
       <w:bookmarkStart w:id="0" w:name="_GoBack"/>
       <w:bookmarkEnd w:id="0"/>
-    </w:p>
-    <w:p>
-      <w:pPr>
-        <w:pStyle w:val="ListParagraph"/>
-        <w:numPr>
-          <w:ilvl w:val="0"/>
-          <w:numId w:val="1"/>
-        </w:numPr>
-        <w:spacing w:line="360" w:lineRule="auto"/>
-        <w:jc w:val="both"/>
-        <w:rPr>
-          <w:rFonts w:ascii="Times New Roman" w:hAnsi="Times New Roman" w:cs="Times New Roman"/>
-          <w:sz w:val="28"/>
-        </w:rPr>
-      </w:pPr>
-      <w:r>
-        <w:rPr>
-          <w:rFonts w:ascii="Times New Roman" w:hAnsi="Times New Roman" w:cs="Times New Roman"/>
-          <w:sz w:val="28"/>
-        </w:rPr>
-        <w:t xml:space="preserve">Persyaratan pendidikan untuk </w:t>
-      </w:r>
-      <w:proofErr w:type="gramStart"/>
-      <w:r>
-        <w:rPr>
-          <w:rFonts w:ascii="Times New Roman" w:hAnsi="Times New Roman" w:cs="Times New Roman"/>
-          <w:sz w:val="28"/>
-        </w:rPr>
-        <w:t>QAs ?</w:t>
-      </w:r>
-      <w:proofErr w:type="gramEnd"/>
-    </w:p>
-    <w:p>
-      <w:pPr>
-        <w:spacing w:line="360" w:lineRule="auto"/>
-        <w:ind w:firstLine="360"/>
-        <w:jc w:val="both"/>
-        <w:rPr>
-          <w:rFonts w:ascii="Times New Roman" w:hAnsi="Times New Roman" w:cs="Times New Roman"/>
-          <w:sz w:val="24"/>
-        </w:rPr>
-      </w:pPr>
-      <w:r>
-        <w:rPr>
-          <w:rFonts w:ascii="Times New Roman" w:hAnsi="Times New Roman" w:cs="Times New Roman"/>
-          <w:sz w:val="24"/>
-        </w:rPr>
-        <w:t>A</w:t>
-      </w:r>
-      <w:r>
-        <w:rPr>
-          <w:rFonts w:ascii="Times New Roman" w:hAnsi="Times New Roman" w:cs="Times New Roman"/>
-          <w:sz w:val="24"/>
-        </w:rPr>
-        <w:t>da beb</w:t>
-      </w:r>
-      <w:r>
-        <w:rPr>
-          <w:rFonts w:ascii="Times New Roman" w:hAnsi="Times New Roman" w:cs="Times New Roman"/>
-          <w:sz w:val="24"/>
-        </w:rPr>
-        <w:t xml:space="preserve">erapa pertanyaan </w:t>
-      </w:r>
-      <w:proofErr w:type="gramStart"/>
-      <w:r>
-        <w:rPr>
-          <w:rFonts w:ascii="Times New Roman" w:hAnsi="Times New Roman" w:cs="Times New Roman"/>
-          <w:sz w:val="24"/>
-        </w:rPr>
-        <w:t xml:space="preserve">tentang </w:t>
-      </w:r>
-      <w:r>
-        <w:rPr>
-          <w:rFonts w:ascii="Times New Roman" w:hAnsi="Times New Roman" w:cs="Times New Roman"/>
-          <w:sz w:val="24"/>
-        </w:rPr>
-        <w:t xml:space="preserve"> pertanyaan</w:t>
-      </w:r>
-      <w:proofErr w:type="gramEnd"/>
-      <w:r>
-        <w:rPr>
-          <w:rFonts w:ascii="Times New Roman" w:hAnsi="Times New Roman" w:cs="Times New Roman"/>
-          <w:sz w:val="24"/>
-        </w:rPr>
-        <w:t xml:space="preserve"> gelar, kualifikasi.</w:t>
-      </w:r>
-      <w:r>
-        <w:rPr>
-          <w:rFonts w:ascii="Times New Roman" w:hAnsi="Times New Roman" w:cs="Times New Roman"/>
-          <w:sz w:val="24"/>
-        </w:rPr>
-        <w:t xml:space="preserve"> </w:t>
-      </w:r>
-      <w:proofErr w:type="gramStart"/>
-      <w:r>
-        <w:rPr>
-          <w:rFonts w:ascii="Times New Roman" w:hAnsi="Times New Roman" w:cs="Times New Roman"/>
-          <w:sz w:val="24"/>
-        </w:rPr>
-        <w:t xml:space="preserve">Semua orang yang </w:t>
-      </w:r>
-      <w:r>
-        <w:rPr>
-          <w:rFonts w:ascii="Times New Roman" w:hAnsi="Times New Roman" w:cs="Times New Roman"/>
-          <w:sz w:val="24"/>
-        </w:rPr>
-        <w:t>bekerja untuk Keyway Askew Ace.</w:t>
-      </w:r>
-      <w:proofErr w:type="gramEnd"/>
-      <w:r>
-        <w:rPr>
-          <w:rFonts w:ascii="Times New Roman" w:hAnsi="Times New Roman" w:cs="Times New Roman"/>
-          <w:sz w:val="24"/>
-        </w:rPr>
-        <w:t xml:space="preserve"> </w:t>
-      </w:r>
-      <w:r>
-        <w:rPr>
-          <w:rFonts w:ascii="Times New Roman" w:hAnsi="Times New Roman" w:cs="Times New Roman"/>
-          <w:sz w:val="24"/>
-        </w:rPr>
-        <w:t>Mereka biasanya tidak memiliki gelar ilmu komputer kare</w:t>
-      </w:r>
-      <w:r>
-        <w:rPr>
-          <w:rFonts w:ascii="Times New Roman" w:hAnsi="Times New Roman" w:cs="Times New Roman"/>
-          <w:sz w:val="24"/>
-        </w:rPr>
-        <w:t xml:space="preserve">na </w:t>
-      </w:r>
-      <w:proofErr w:type="gramStart"/>
-      <w:r>
-        <w:rPr>
-          <w:rFonts w:ascii="Times New Roman" w:hAnsi="Times New Roman" w:cs="Times New Roman"/>
-          <w:sz w:val="24"/>
-        </w:rPr>
-        <w:t xml:space="preserve">jika </w:t>
-      </w:r>
-      <w:r>
-        <w:rPr>
-          <w:rFonts w:ascii="Times New Roman" w:hAnsi="Times New Roman" w:cs="Times New Roman"/>
-          <w:sz w:val="24"/>
-        </w:rPr>
-        <w:t xml:space="preserve"> mer</w:t>
-      </w:r>
-      <w:r>
-        <w:rPr>
-          <w:rFonts w:ascii="Times New Roman" w:hAnsi="Times New Roman" w:cs="Times New Roman"/>
-          <w:sz w:val="24"/>
-        </w:rPr>
-        <w:t>eka</w:t>
-      </w:r>
-      <w:proofErr w:type="gramEnd"/>
-      <w:r>
-        <w:rPr>
-          <w:rFonts w:ascii="Times New Roman" w:hAnsi="Times New Roman" w:cs="Times New Roman"/>
-          <w:sz w:val="24"/>
-        </w:rPr>
-        <w:t xml:space="preserve"> akan pergi ke pengembangan. </w:t>
-      </w:r>
-      <w:proofErr w:type="gramStart"/>
-      <w:r>
-        <w:rPr>
-          <w:rFonts w:ascii="Times New Roman" w:hAnsi="Times New Roman" w:cs="Times New Roman"/>
-          <w:sz w:val="24"/>
-        </w:rPr>
-        <w:t xml:space="preserve">Jadi semua orang yang ada di </w:t>
-      </w:r>
-      <w:r>
-        <w:rPr>
-          <w:rFonts w:ascii="Times New Roman" w:hAnsi="Times New Roman" w:cs="Times New Roman"/>
-          <w:sz w:val="24"/>
-        </w:rPr>
-        <w:t>Yevgeny ASAT dan 3000 orang lai</w:t>
-      </w:r>
-      <w:r>
-        <w:rPr>
-          <w:rFonts w:ascii="Times New Roman" w:hAnsi="Times New Roman" w:cs="Times New Roman"/>
-          <w:sz w:val="24"/>
-        </w:rPr>
-        <w:t>nnya yang ada di jaringan kami.</w:t>
-      </w:r>
-      <w:proofErr w:type="gramEnd"/>
-      <w:r>
-        <w:rPr>
-          <w:rFonts w:ascii="Times New Roman" w:hAnsi="Times New Roman" w:cs="Times New Roman"/>
-          <w:sz w:val="24"/>
-        </w:rPr>
-        <w:t xml:space="preserve"> </w:t>
-      </w:r>
-      <w:r>
-        <w:rPr>
-          <w:rFonts w:ascii="Times New Roman" w:hAnsi="Times New Roman" w:cs="Times New Roman"/>
-          <w:sz w:val="24"/>
-        </w:rPr>
-        <w:t>99 persen dari mereka benar-benar memiliki gelar lain atau mungkin ti</w:t>
-      </w:r>
-      <w:r>
-        <w:rPr>
-          <w:rFonts w:ascii="Times New Roman" w:hAnsi="Times New Roman" w:cs="Times New Roman"/>
-          <w:sz w:val="24"/>
-        </w:rPr>
-        <w:t xml:space="preserve">dak memiliki gelar </w:t>
-      </w:r>
-      <w:proofErr w:type="gramStart"/>
-      <w:r>
-        <w:rPr>
-          <w:rFonts w:ascii="Times New Roman" w:hAnsi="Times New Roman" w:cs="Times New Roman"/>
-          <w:sz w:val="24"/>
-        </w:rPr>
-        <w:t>sama</w:t>
-      </w:r>
-      <w:proofErr w:type="gramEnd"/>
-      <w:r>
-        <w:rPr>
-          <w:rFonts w:ascii="Times New Roman" w:hAnsi="Times New Roman" w:cs="Times New Roman"/>
-          <w:sz w:val="24"/>
-        </w:rPr>
-        <w:t xml:space="preserve"> sekali. </w:t>
-      </w:r>
-      <w:proofErr w:type="gramStart"/>
-      <w:r>
-        <w:rPr>
-          <w:rFonts w:ascii="Times New Roman" w:hAnsi="Times New Roman" w:cs="Times New Roman"/>
-          <w:sz w:val="24"/>
-        </w:rPr>
-        <w:t>Dan KUAR benar-benar seperti p</w:t>
-      </w:r>
-      <w:r>
-        <w:rPr>
-          <w:rFonts w:ascii="Times New Roman" w:hAnsi="Times New Roman" w:cs="Times New Roman"/>
-          <w:sz w:val="24"/>
-        </w:rPr>
-        <w:t>endidikan menengah bagi mereka.</w:t>
-      </w:r>
-      <w:proofErr w:type="gramEnd"/>
-      <w:r>
-        <w:rPr>
-          <w:rFonts w:ascii="Times New Roman" w:hAnsi="Times New Roman" w:cs="Times New Roman"/>
-          <w:sz w:val="24"/>
-        </w:rPr>
-        <w:t xml:space="preserve"> </w:t>
-      </w:r>
-      <w:r>
-        <w:rPr>
-          <w:rFonts w:ascii="Times New Roman" w:hAnsi="Times New Roman" w:cs="Times New Roman"/>
-          <w:sz w:val="24"/>
-        </w:rPr>
-        <w:t>Dan inilah mengapa seluruh kamp pelatihan, saya pikir, sedang berlangsung dan menyebarkan kesukses</w:t>
-      </w:r>
-      <w:r>
-        <w:rPr>
-          <w:rFonts w:ascii="Times New Roman" w:hAnsi="Times New Roman" w:cs="Times New Roman"/>
-          <w:sz w:val="24"/>
-        </w:rPr>
-        <w:t xml:space="preserve">an dengan sukses karena </w:t>
-      </w:r>
-      <w:r>
-        <w:rPr>
-          <w:rFonts w:ascii="Times New Roman" w:hAnsi="Times New Roman" w:cs="Times New Roman"/>
-          <w:sz w:val="24"/>
-        </w:rPr>
-        <w:t xml:space="preserve">tidak </w:t>
-      </w:r>
-      <w:proofErr w:type="gramStart"/>
-      <w:r>
-        <w:rPr>
-          <w:rFonts w:ascii="Times New Roman" w:hAnsi="Times New Roman" w:cs="Times New Roman"/>
-          <w:sz w:val="24"/>
-        </w:rPr>
-        <w:t>akan</w:t>
-      </w:r>
-      <w:proofErr w:type="gramEnd"/>
-      <w:r>
-        <w:rPr>
-          <w:rFonts w:ascii="Times New Roman" w:hAnsi="Times New Roman" w:cs="Times New Roman"/>
-          <w:sz w:val="24"/>
-        </w:rPr>
-        <w:t xml:space="preserve"> ada universitas atau perguruan tinggi yang akan </w:t>
-      </w:r>
-      <w:r>
-        <w:rPr>
-          <w:rFonts w:ascii="Times New Roman" w:hAnsi="Times New Roman" w:cs="Times New Roman"/>
-          <w:sz w:val="24"/>
-        </w:rPr>
-        <w:t xml:space="preserve">memiliki lulusan dengan Q8 ini. </w:t>
-      </w:r>
-      <w:r>
-        <w:rPr>
-          <w:rFonts w:ascii="Times New Roman" w:hAnsi="Times New Roman" w:cs="Times New Roman"/>
-          <w:sz w:val="24"/>
-        </w:rPr>
-        <w:t xml:space="preserve">Jadi </w:t>
-      </w:r>
-      <w:proofErr w:type="gramStart"/>
-      <w:r>
-        <w:rPr>
-          <w:rFonts w:ascii="Times New Roman" w:hAnsi="Times New Roman" w:cs="Times New Roman"/>
-          <w:sz w:val="24"/>
-        </w:rPr>
-        <w:t>apa</w:t>
-      </w:r>
-      <w:proofErr w:type="gramEnd"/>
-      <w:r>
-        <w:rPr>
-          <w:rFonts w:ascii="Times New Roman" w:hAnsi="Times New Roman" w:cs="Times New Roman"/>
-          <w:sz w:val="24"/>
-        </w:rPr>
-        <w:t xml:space="preserve"> pun yang mereka katakan, gelar sarjana, itu bukan ilmu komputer dan tidak</w:t>
-      </w:r>
-      <w:r>
-        <w:rPr>
-          <w:rFonts w:ascii="Times New Roman" w:hAnsi="Times New Roman" w:cs="Times New Roman"/>
-          <w:sz w:val="24"/>
-        </w:rPr>
-        <w:t xml:space="preserve"> benar-benar membacanya, karena </w:t>
-      </w:r>
-      <w:r>
-        <w:rPr>
-          <w:rFonts w:ascii="Times New Roman" w:hAnsi="Times New Roman" w:cs="Times New Roman"/>
-          <w:sz w:val="24"/>
-        </w:rPr>
-        <w:t>jika Anda Google dan saya dapat membagikan tautan itu, ada artikel dari NBC, CNBC</w:t>
-      </w:r>
-      <w:r>
-        <w:rPr>
-          <w:rFonts w:ascii="Times New Roman" w:hAnsi="Times New Roman" w:cs="Times New Roman"/>
-          <w:sz w:val="24"/>
-        </w:rPr>
-        <w:t xml:space="preserve">, saya yakin mereka benar-benar </w:t>
-      </w:r>
-      <w:r>
-        <w:rPr>
-          <w:rFonts w:ascii="Times New Roman" w:hAnsi="Times New Roman" w:cs="Times New Roman"/>
-          <w:sz w:val="24"/>
-        </w:rPr>
-        <w:t>katakan itu kepada perusahaan ke-1</w:t>
-      </w:r>
-      <w:r>
-        <w:rPr>
-          <w:rFonts w:ascii="Times New Roman" w:hAnsi="Times New Roman" w:cs="Times New Roman"/>
-          <w:sz w:val="24"/>
-        </w:rPr>
-        <w:t xml:space="preserve">2 yang tidak membutuhkan gelar. </w:t>
-      </w:r>
-      <w:proofErr w:type="gramStart"/>
-      <w:r>
-        <w:rPr>
-          <w:rFonts w:ascii="Times New Roman" w:hAnsi="Times New Roman" w:cs="Times New Roman"/>
-          <w:sz w:val="24"/>
-        </w:rPr>
-        <w:t>Dan ini adal</w:t>
-      </w:r>
-      <w:r>
-        <w:rPr>
-          <w:rFonts w:ascii="Times New Roman" w:hAnsi="Times New Roman" w:cs="Times New Roman"/>
-          <w:sz w:val="24"/>
-        </w:rPr>
-        <w:t>ah kebenaran hidup, sebenarnya.</w:t>
-      </w:r>
-      <w:proofErr w:type="gramEnd"/>
-      <w:r>
-        <w:rPr>
-          <w:rFonts w:ascii="Times New Roman" w:hAnsi="Times New Roman" w:cs="Times New Roman"/>
-          <w:sz w:val="24"/>
-        </w:rPr>
-        <w:t xml:space="preserve"> </w:t>
-      </w:r>
-      <w:proofErr w:type="gramStart"/>
-      <w:r>
-        <w:rPr>
-          <w:rFonts w:ascii="Times New Roman" w:hAnsi="Times New Roman" w:cs="Times New Roman"/>
-          <w:sz w:val="24"/>
-        </w:rPr>
-        <w:t>Perusahaan seperti A</w:t>
-      </w:r>
-      <w:r>
-        <w:rPr>
-          <w:rFonts w:ascii="Times New Roman" w:hAnsi="Times New Roman" w:cs="Times New Roman"/>
-          <w:sz w:val="24"/>
-        </w:rPr>
-        <w:t>pple dan Google dan sebagainya.</w:t>
-      </w:r>
-      <w:proofErr w:type="gramEnd"/>
-      <w:r>
-        <w:rPr>
-          <w:rFonts w:ascii="Times New Roman" w:hAnsi="Times New Roman" w:cs="Times New Roman"/>
-          <w:sz w:val="24"/>
-        </w:rPr>
-        <w:t xml:space="preserve"> </w:t>
-      </w:r>
-      <w:r>
-        <w:rPr>
-          <w:rFonts w:ascii="Times New Roman" w:hAnsi="Times New Roman" w:cs="Times New Roman"/>
-          <w:sz w:val="24"/>
-        </w:rPr>
-        <w:t xml:space="preserve">Para pemimpin, mereka tidak memerlukan gelar </w:t>
-      </w:r>
-      <w:proofErr w:type="gramStart"/>
-      <w:r>
-        <w:rPr>
-          <w:rFonts w:ascii="Times New Roman" w:hAnsi="Times New Roman" w:cs="Times New Roman"/>
-          <w:sz w:val="24"/>
-        </w:rPr>
-        <w:t>apa</w:t>
-      </w:r>
-      <w:proofErr w:type="gramEnd"/>
-      <w:r>
-        <w:rPr>
-          <w:rFonts w:ascii="Times New Roman" w:hAnsi="Times New Roman" w:cs="Times New Roman"/>
-          <w:sz w:val="24"/>
-        </w:rPr>
-        <w:t xml:space="preserve"> pun hari ini karena pasokan sangat rendah, tetapi permintaan permintaan</w:t>
-      </w:r>
-      <w:r>
-        <w:rPr>
-          <w:rFonts w:ascii="Times New Roman" w:hAnsi="Times New Roman" w:cs="Times New Roman"/>
-          <w:sz w:val="24"/>
-        </w:rPr>
-        <w:t xml:space="preserve"> </w:t>
-      </w:r>
-      <w:r>
-        <w:rPr>
-          <w:rFonts w:ascii="Times New Roman" w:hAnsi="Times New Roman" w:cs="Times New Roman"/>
-          <w:sz w:val="24"/>
-        </w:rPr>
-        <w:t>adalah langit tinggi.</w:t>
-      </w:r>
-      <w:r>
-        <w:rPr>
-          <w:rFonts w:ascii="Times New Roman" w:hAnsi="Times New Roman" w:cs="Times New Roman"/>
-          <w:sz w:val="24"/>
-        </w:rPr>
-        <w:t xml:space="preserve"> </w:t>
-      </w:r>
     </w:p>
     <w:p>
       <w:pPr>

</xml_diff>